<commit_message>
final commit via upload of project report
full financial analysis with data and charts
</commit_message>
<xml_diff>
--- a/Big Mountain Resort Pricing Report - Keshav Mantha.docx
+++ b/Big Mountain Resort Pricing Report - Keshav Mantha.docx
@@ -77,21 +77,7 @@
           <w:rFonts w:asciiTheme="minorHAnsi" w:hAnsiTheme="minorHAnsi" w:cstheme="minorHAnsi"/>
           <w:color w:val="000000" w:themeColor="text1"/>
         </w:rPr>
-        <w:t xml:space="preserve">What type of logistical reorganization will be required for Big Mountain Resort to justify an increase in ticket price, specifically by examining data from comparable resorts, </w:t>
-      </w:r>
-      <w:r>
-        <w:rPr>
-          <w:rFonts w:asciiTheme="minorHAnsi" w:hAnsiTheme="minorHAnsi" w:cstheme="minorHAnsi"/>
-          <w:color w:val="000000" w:themeColor="text1"/>
-        </w:rPr>
-        <w:t>to</w:t>
-      </w:r>
-      <w:r>
-        <w:rPr>
-          <w:rFonts w:asciiTheme="minorHAnsi" w:hAnsiTheme="minorHAnsi" w:cstheme="minorHAnsi"/>
-          <w:color w:val="000000" w:themeColor="text1"/>
-        </w:rPr>
-        <w:t xml:space="preserve"> remain profitable despite an increase in operating costs?</w:t>
+        <w:t>What type of logistical reorganization will be required for Big Mountain Resort to justify an increase in ticket price, specifically by examining data from comparable resorts, to remain profitable despite an increase in operating costs?</w:t>
       </w:r>
     </w:p>
     <w:p>
@@ -914,9 +900,9 @@
           <w:color w:val="000000" w:themeColor="text1"/>
         </w:rPr>
         <w:drawing>
-          <wp:inline distT="0" distB="0" distL="0" distR="0" wp14:anchorId="36AADC6B" wp14:editId="0A26D35F">
-            <wp:extent cx="2965450" cy="1582524"/>
-            <wp:effectExtent l="0" t="0" r="6350" b="0"/>
+          <wp:inline distT="0" distB="0" distL="0" distR="0" wp14:anchorId="36AADC6B" wp14:editId="60CABC61">
+            <wp:extent cx="3222374" cy="1506071"/>
+            <wp:effectExtent l="0" t="0" r="0" b="0"/>
             <wp:docPr id="10" name="Picture 10"/>
             <wp:cNvGraphicFramePr>
               <a:graphicFrameLocks xmlns:a="http://schemas.openxmlformats.org/drawingml/2006/main" noChangeAspect="1"/>
@@ -946,7 +932,7 @@
                   <pic:spPr bwMode="auto">
                     <a:xfrm>
                       <a:off x="0" y="0"/>
-                      <a:ext cx="2992582" cy="1597003"/>
+                      <a:ext cx="3273811" cy="1530112"/>
                     </a:xfrm>
                     <a:prstGeom prst="rect">
                       <a:avLst/>
@@ -1135,6 +1121,15 @@
         </w:rPr>
         <w:t>In addition to potentially closing an unused run, adding a new run, increasing the vertical drop by 150 feet, installing an additional lift, and adding 2 more acres of snowmaking area can also justify an increase in ticket price by $8-9. These changes represent prime features that visitors would be willing to pay for, despite the resort being the most premium in Montana.</w:t>
       </w:r>
+      <w:r>
+        <w:rPr>
+          <w:rFonts w:cstheme="minorHAnsi"/>
+          <w:color w:val="000000" w:themeColor="text1"/>
+          <w:sz w:val="24"/>
+          <w:szCs w:val="24"/>
+        </w:rPr>
+        <w:t xml:space="preserve"> Per mean error analysis, the minimum we could increase the ticket price would be $2.83. Depending on the extent of our structural changes, we could adjust that increase to be anywhere between $8.61 and $9.90.</w:t>
+      </w:r>
     </w:p>
     <w:p>
       <w:pPr>
@@ -1179,7 +1174,25 @@
           <w:sz w:val="24"/>
           <w:szCs w:val="24"/>
         </w:rPr>
-        <w:t>Big Mountain Resort to increase its Weekend ticket price from 81 dollars last season to</w:t>
+        <w:t xml:space="preserve">Big Mountain Resort to increase its Weekend ticket price from </w:t>
+      </w:r>
+      <w:r>
+        <w:rPr>
+          <w:rFonts w:cstheme="minorHAnsi"/>
+          <w:color w:val="000000" w:themeColor="text1"/>
+          <w:sz w:val="24"/>
+          <w:szCs w:val="24"/>
+        </w:rPr>
+        <w:t>$81</w:t>
+      </w:r>
+      <w:r>
+        <w:rPr>
+          <w:rFonts w:cstheme="minorHAnsi"/>
+          <w:color w:val="000000" w:themeColor="text1"/>
+          <w:sz w:val="24"/>
+          <w:szCs w:val="24"/>
+        </w:rPr>
+        <w:t xml:space="preserve"> last season to</w:t>
       </w:r>
       <w:r>
         <w:rPr>
@@ -1197,16 +1210,34 @@
           <w:sz w:val="24"/>
           <w:szCs w:val="24"/>
         </w:rPr>
-        <w:t>88</w:t>
-      </w:r>
-      <w:r>
-        <w:rPr>
-          <w:rFonts w:cstheme="minorHAnsi"/>
-          <w:color w:val="000000" w:themeColor="text1"/>
-          <w:sz w:val="24"/>
-          <w:szCs w:val="24"/>
-        </w:rPr>
-        <w:t xml:space="preserve"> while remain financially competitive.  </w:t>
+        <w:t>anywhere from $84 to $95</w:t>
+      </w:r>
+      <w:r>
+        <w:rPr>
+          <w:rFonts w:cstheme="minorHAnsi"/>
+          <w:color w:val="000000" w:themeColor="text1"/>
+          <w:sz w:val="24"/>
+          <w:szCs w:val="24"/>
+        </w:rPr>
+        <w:t xml:space="preserve"> while remain</w:t>
+      </w:r>
+      <w:r>
+        <w:rPr>
+          <w:rFonts w:cstheme="minorHAnsi"/>
+          <w:color w:val="000000" w:themeColor="text1"/>
+          <w:sz w:val="24"/>
+          <w:szCs w:val="24"/>
+        </w:rPr>
+        <w:t>ing</w:t>
+      </w:r>
+      <w:r>
+        <w:rPr>
+          <w:rFonts w:cstheme="minorHAnsi"/>
+          <w:color w:val="000000" w:themeColor="text1"/>
+          <w:sz w:val="24"/>
+          <w:szCs w:val="24"/>
+        </w:rPr>
+        <w:t xml:space="preserve"> financially competitive.  </w:t>
       </w:r>
     </w:p>
     <w:p>
@@ -1225,9 +1256,9 @@
           <w:color w:val="000000" w:themeColor="text1"/>
         </w:rPr>
         <w:drawing>
-          <wp:inline distT="0" distB="0" distL="0" distR="0" wp14:anchorId="7BD3DEDA" wp14:editId="18A477A4">
-            <wp:extent cx="3860800" cy="3101015"/>
-            <wp:effectExtent l="0" t="0" r="6350" b="4445"/>
+          <wp:inline distT="0" distB="0" distL="0" distR="0" wp14:anchorId="7BD3DEDA" wp14:editId="6C64F721">
+            <wp:extent cx="3510905" cy="2600960"/>
+            <wp:effectExtent l="0" t="0" r="0" b="8890"/>
             <wp:docPr id="9" name="Picture 9"/>
             <wp:cNvGraphicFramePr>
               <a:graphicFrameLocks xmlns:a="http://schemas.openxmlformats.org/drawingml/2006/main" noChangeAspect="1"/>
@@ -1257,7 +1288,7 @@
                   <pic:spPr bwMode="auto">
                     <a:xfrm>
                       <a:off x="0" y="0"/>
-                      <a:ext cx="3876565" cy="3113677"/>
+                      <a:ext cx="3548859" cy="2629077"/>
                     </a:xfrm>
                     <a:prstGeom prst="rect">
                       <a:avLst/>

</xml_diff>